<commit_message>
Con algunos cambios pequeños, creo que como referencia está bárbaro.
</commit_message>
<xml_diff>
--- a/Obligatorio 2.docx
+++ b/Obligatorio 2.docx
@@ -1243,106 +1243,95 @@
       <w:r>
         <w:fldChar w:fldCharType="end"/>
       </w:r>
-      <w:bookmarkStart w:id="0" w:name="_GoBack"/>
-      <w:bookmarkEnd w:id="0"/>
       <w:r>
         <w:br w:type="page"/>
       </w:r>
-      <w:bookmarkStart w:id="1" w:name="_Toc307689208"/>
+      <w:bookmarkStart w:id="0" w:name="_Toc307689208"/>
       <w:r>
         <w:lastRenderedPageBreak/>
         <w:t>Motivación</w:t>
       </w:r>
+      <w:bookmarkEnd w:id="0"/>
+    </w:p>
+    <w:p>
+      <w:r>
+        <w:t>Se desea monitorear el movimiento de un móvil de cierta manera.</w:t>
+      </w:r>
+    </w:p>
+    <w:p>
+      <w:pPr>
+        <w:pStyle w:val="Ttulo2"/>
+      </w:pPr>
+      <w:bookmarkStart w:id="1" w:name="_Toc307689209"/>
+      <w:r>
+        <w:t>Funcionalidades</w:t>
+      </w:r>
       <w:bookmarkEnd w:id="1"/>
     </w:p>
     <w:p>
-      <w:r>
-        <w:t>Se desea monitorear el movimiento de un móvil de cierta manera.</w:t>
-      </w:r>
-    </w:p>
-    <w:p>
-      <w:pPr>
-        <w:pStyle w:val="Ttulo2"/>
-      </w:pPr>
-      <w:bookmarkStart w:id="2" w:name="_Toc307689209"/>
-      <w:r>
-        <w:t>Funcionalidades</w:t>
+      <w:pPr>
+        <w:pStyle w:val="Ttulo3"/>
+      </w:pPr>
+      <w:bookmarkStart w:id="2" w:name="_Toc307689210"/>
+      <w:r>
+        <w:t>Simulación de datos</w:t>
       </w:r>
       <w:bookmarkEnd w:id="2"/>
     </w:p>
     <w:p>
+      <w:r>
+        <w:t>Se requiere s</w:t>
+      </w:r>
+      <w:r>
+        <w:t>imular</w:t>
+      </w:r>
+      <w:r>
+        <w:t xml:space="preserve"> los datos como si provinieran de un móvil con GPS en tiempo real</w:t>
+      </w:r>
+      <w:r>
+        <w:t>, permitiendo i</w:t>
+      </w:r>
+      <w:r>
+        <w:t>ngresa</w:t>
+      </w:r>
+      <w:r>
+        <w:t>r</w:t>
+      </w:r>
+      <w:r>
+        <w:t xml:space="preserve"> un grupo de direcciones para definir la </w:t>
+      </w:r>
+      <w:r>
+        <w:t>ruta por donde pasará el móvil.</w:t>
+      </w:r>
+    </w:p>
+    <w:p>
       <w:pPr>
         <w:pStyle w:val="Ttulo3"/>
       </w:pPr>
-      <w:bookmarkStart w:id="3" w:name="_Toc307689210"/>
-      <w:r>
-        <w:t>Simulación de datos</w:t>
+      <w:bookmarkStart w:id="3" w:name="_Toc307689211"/>
+      <w:r>
+        <w:t>Ruteo</w:t>
       </w:r>
       <w:bookmarkEnd w:id="3"/>
     </w:p>
     <w:p>
       <w:r>
-        <w:t>Se requiere s</w:t>
-      </w:r>
-      <w:r>
-        <w:t>imular</w:t>
-      </w:r>
-      <w:r>
-        <w:t xml:space="preserve"> los datos como si provinieran de un móvil con GPS en tiempo real</w:t>
-      </w:r>
-      <w:r>
-        <w:t>, permitiendo i</w:t>
-      </w:r>
-      <w:r>
-        <w:t>ngresa</w:t>
-      </w:r>
-      <w:r>
-        <w:t>r</w:t>
-      </w:r>
-      <w:r>
-        <w:t xml:space="preserve"> un grupo de direcciones para definir la </w:t>
-      </w:r>
-      <w:r>
-        <w:t>ruta por donde pasará el móvil.</w:t>
+        <w:t>A partir de los datos ingresados anteriormente se deberá encontrar una ruta óptima entre los mismos.</w:t>
       </w:r>
     </w:p>
     <w:p>
       <w:pPr>
         <w:pStyle w:val="Ttulo3"/>
       </w:pPr>
-      <w:bookmarkStart w:id="4" w:name="_Toc307689211"/>
-      <w:r>
-        <w:t>Ruteo</w:t>
+      <w:bookmarkStart w:id="4" w:name="_Toc307689212"/>
+      <w:r>
+        <w:t>Simulación de movimiento</w:t>
       </w:r>
       <w:bookmarkEnd w:id="4"/>
     </w:p>
     <w:p>
       <w:r>
-        <w:t>A partir de los datos ingresados anteriormente se deberá encontrar una ruta óptima entre los mismos.</w:t>
-      </w:r>
-    </w:p>
-    <w:p>
-      <w:pPr>
-        <w:pStyle w:val="Ttulo3"/>
-      </w:pPr>
-      <w:bookmarkStart w:id="5" w:name="_Toc307689212"/>
-      <w:r>
-        <w:t>Simulación de movimiento</w:t>
-      </w:r>
-      <w:bookmarkEnd w:id="5"/>
-    </w:p>
-    <w:p>
-      <w:r>
-        <w:t>Se</w:t>
-      </w:r>
-      <w:r>
-        <w:t xml:space="preserve"> deberá simular un movimiento sobre </w:t>
-      </w:r>
-      <w:r>
-        <w:t>la ruta encontrada</w:t>
-      </w:r>
-      <w:r>
-        <w:t>, creando los puntos sobre la misma que representarán las supuestas lecturas de la posición proveniente del móvil.</w:t>
+        <w:t>Se deberá simular un movimiento sobre la ruta encontrada, creando los puntos sobre la misma que representarán las supuestas lecturas de la posición proveniente del móvil.</w:t>
       </w:r>
       <w:r>
         <w:t xml:space="preserve"> Ello se deberá mostrar de la siguiente manera:</w:t>
@@ -1411,40 +1400,125 @@
       <w:pPr>
         <w:pStyle w:val="Ttulo2"/>
       </w:pPr>
-      <w:bookmarkStart w:id="6" w:name="_Toc307689213"/>
+      <w:bookmarkStart w:id="5" w:name="_Toc307689213"/>
       <w:r>
         <w:t>Servicios externos utilizados</w:t>
       </w:r>
+      <w:bookmarkEnd w:id="5"/>
+    </w:p>
+    <w:p>
+      <w:pPr>
+        <w:pStyle w:val="Ttulo3"/>
+      </w:pPr>
+      <w:bookmarkStart w:id="6" w:name="_Toc307689214"/>
+      <w:r>
+        <w:t>Mapa de base</w:t>
+      </w:r>
       <w:bookmarkEnd w:id="6"/>
     </w:p>
     <w:p>
+      <w:r>
+        <w:t>Se utilizó el mapa de calles de ESRI como mapa de base.</w:t>
+      </w:r>
+      <w:r>
+        <w:rPr>
+          <w:rStyle w:val="Refdenotaalpie"/>
+        </w:rPr>
+        <w:footnoteReference w:id="1"/>
+      </w:r>
+    </w:p>
+    <w:p>
       <w:pPr>
         <w:pStyle w:val="Ttulo3"/>
       </w:pPr>
-      <w:bookmarkStart w:id="7" w:name="_Toc307689214"/>
-      <w:r>
-        <w:t>Mapa de base</w:t>
+      <w:bookmarkStart w:id="7" w:name="_Toc307689215"/>
+      <w:r>
+        <w:t>Geo</w:t>
+      </w:r>
+      <w:r>
+        <w:t>-</w:t>
+      </w:r>
+      <w:r>
+        <w:t>codificación</w:t>
       </w:r>
       <w:bookmarkEnd w:id="7"/>
     </w:p>
     <w:p>
       <w:r>
-        <w:t>Se utilizó el mapa de calles de ESRI como mapa de base.</w:t>
+        <w:t xml:space="preserve">Para obtener las coordenadas </w:t>
+      </w:r>
+      <w:r>
+        <w:t>geográficas</w:t>
+      </w:r>
+      <w:r>
+        <w:t xml:space="preserve"> de una dirección se utilizó un servicio gratuito</w:t>
+      </w:r>
+      <w:r>
+        <w:t xml:space="preserve"> </w:t>
+      </w:r>
+      <w:r>
+        <w:t>provisto por ESRI</w:t>
+      </w:r>
+      <w:r>
+        <w:t xml:space="preserve"> </w:t>
+      </w:r>
+      <w:r>
+        <w:t xml:space="preserve">del tipo </w:t>
+      </w:r>
+      <w:proofErr w:type="spellStart"/>
+      <w:r>
+        <w:rPr>
+          <w:i/>
+        </w:rPr>
+        <w:t>GeocodeServer</w:t>
+      </w:r>
+      <w:proofErr w:type="spellEnd"/>
+      <w:r>
+        <w:t>.</w:t>
       </w:r>
       <w:r>
         <w:rPr>
           <w:rStyle w:val="Refdenotaalpie"/>
         </w:rPr>
-        <w:footnoteReference w:id="1"/>
+        <w:footnoteReference w:id="2"/>
+      </w:r>
+      <w:r>
+        <w:t xml:space="preserve"> Si bien el servicio soporta direcciones de todo el mundo, dado que se realizarán consultas posteriores sobre elementos geográficos de Estados Unidos, los lugares a especificar deberán pertenecer al mencionado país.</w:t>
       </w:r>
     </w:p>
     <w:p>
       <w:pPr>
         <w:pStyle w:val="Ttulo3"/>
       </w:pPr>
-      <w:bookmarkStart w:id="8" w:name="_Toc307689215"/>
-      <w:r>
-        <w:t>Geo</w:t>
+      <w:bookmarkStart w:id="8" w:name="_Toc307689216"/>
+      <w:r>
+        <w:t>Ruteo</w:t>
+      </w:r>
+      <w:bookmarkEnd w:id="8"/>
+    </w:p>
+    <w:p>
+      <w:r>
+        <w:t>Se utilizó un servicio</w:t>
+      </w:r>
+      <w:r>
+        <w:t xml:space="preserve"> del tipo </w:t>
+      </w:r>
+      <w:proofErr w:type="spellStart"/>
+      <w:r>
+        <w:rPr>
+          <w:i/>
+        </w:rPr>
+        <w:t>NAServer</w:t>
+      </w:r>
+      <w:proofErr w:type="spellEnd"/>
+      <w:r>
+        <w:rPr>
+          <w:rStyle w:val="Refdenotaalpie"/>
+        </w:rPr>
+        <w:footnoteReference w:id="3"/>
+      </w:r>
+      <w:r>
+        <w:t xml:space="preserve"> para obtener la ruta óptima, a partir de las ubicaciones obtenidas luego de la geo</w:t>
       </w:r>
       <w:r>
         <w:t>-</w:t>
@@ -1452,140 +1526,66 @@
       <w:r>
         <w:t>codificación</w:t>
       </w:r>
-      <w:bookmarkEnd w:id="8"/>
-    </w:p>
-    <w:p>
-      <w:r>
-        <w:t xml:space="preserve">Para obtener las coordenadas </w:t>
-      </w:r>
-      <w:r>
-        <w:t>geográficas</w:t>
-      </w:r>
-      <w:r>
-        <w:t xml:space="preserve"> de una dirección se utilizó un servicio gratuito</w:t>
-      </w:r>
-      <w:r>
-        <w:t xml:space="preserve"> </w:t>
-      </w:r>
-      <w:r>
-        <w:t>provisto por ESRI</w:t>
-      </w:r>
-      <w:r>
-        <w:t xml:space="preserve"> </w:t>
-      </w:r>
-      <w:r>
-        <w:t xml:space="preserve">del tipo </w:t>
+      <w:r>
+        <w:t>, ingresadas como STOP en el servicio</w:t>
+      </w:r>
+      <w:r>
+        <w:t>.</w:t>
+      </w:r>
+    </w:p>
+    <w:p>
+      <w:pPr>
+        <w:pStyle w:val="Ttulo3"/>
+      </w:pPr>
+      <w:bookmarkStart w:id="9" w:name="_Toc307689217"/>
+      <w:r>
+        <w:lastRenderedPageBreak/>
+        <w:t>Estados y Condados</w:t>
+      </w:r>
+      <w:bookmarkStart w:id="10" w:name="_GoBack"/>
+      <w:bookmarkEnd w:id="9"/>
+      <w:bookmarkEnd w:id="10"/>
+    </w:p>
+    <w:p>
+      <w:r>
+        <w:t>Se utiliz</w:t>
+      </w:r>
+      <w:r>
+        <w:t>ó</w:t>
+      </w:r>
+      <w:r>
+        <w:t xml:space="preserve"> un servicio </w:t>
+      </w:r>
+      <w:r>
+        <w:t xml:space="preserve">de datos demográficos del tipo </w:t>
       </w:r>
       <w:proofErr w:type="spellStart"/>
       <w:r>
         <w:rPr>
           <w:i/>
         </w:rPr>
-        <w:t>GeocodeServer</w:t>
+        <w:t>MapServer</w:t>
       </w:r>
       <w:proofErr w:type="spellEnd"/>
       <w:r>
+        <w:t xml:space="preserve"> para obtener los estados y condados de Estados Unidos</w:t>
+      </w:r>
+      <w:r>
+        <w:rPr>
+          <w:rStyle w:val="Refdenotaalpie"/>
+        </w:rPr>
+        <w:footnoteReference w:id="4"/>
+      </w:r>
+      <w:r>
         <w:t>.</w:t>
       </w:r>
-      <w:r>
-        <w:rPr>
-          <w:rStyle w:val="Refdenotaalpie"/>
-        </w:rPr>
-        <w:footnoteReference w:id="2"/>
-      </w:r>
     </w:p>
     <w:p>
       <w:pPr>
         <w:pStyle w:val="Ttulo3"/>
       </w:pPr>
-      <w:bookmarkStart w:id="9" w:name="_Toc307689216"/>
-      <w:r>
-        <w:t>Ruteo</w:t>
-      </w:r>
-      <w:bookmarkEnd w:id="9"/>
-    </w:p>
-    <w:p>
-      <w:r>
-        <w:t>Se utilizó un servicio</w:t>
-      </w:r>
-      <w:r>
-        <w:t xml:space="preserve"> del tipo </w:t>
-      </w:r>
-      <w:proofErr w:type="spellStart"/>
-      <w:r>
-        <w:rPr>
-          <w:i/>
-        </w:rPr>
-        <w:t>NAServer</w:t>
-      </w:r>
-      <w:proofErr w:type="spellEnd"/>
-      <w:r>
-        <w:rPr>
-          <w:rStyle w:val="Refdenotaalpie"/>
-        </w:rPr>
-        <w:footnoteReference w:id="3"/>
-      </w:r>
-      <w:r>
-        <w:t xml:space="preserve"> para obtener la ruta óptima, a partir de las ubicaciones obtenidas luego de la geo</w:t>
-      </w:r>
-      <w:r>
-        <w:t>-</w:t>
-      </w:r>
-      <w:r>
-        <w:t>codificación.</w:t>
-      </w:r>
-    </w:p>
-    <w:p>
-      <w:pPr>
-        <w:pStyle w:val="Ttulo3"/>
-      </w:pPr>
-      <w:bookmarkStart w:id="10" w:name="_Toc307689217"/>
-      <w:r>
-        <w:t>Estados y Condados</w:t>
-      </w:r>
-      <w:bookmarkEnd w:id="10"/>
-    </w:p>
-    <w:p>
-      <w:r>
-        <w:t>Se utiliz</w:t>
-      </w:r>
-      <w:r>
-        <w:t>ó</w:t>
-      </w:r>
-      <w:r>
-        <w:t xml:space="preserve"> un servicio </w:t>
-      </w:r>
-      <w:r>
-        <w:t xml:space="preserve">de datos demográficos del tipo </w:t>
-      </w:r>
-      <w:proofErr w:type="spellStart"/>
-      <w:r>
-        <w:rPr>
-          <w:i/>
-        </w:rPr>
-        <w:t>MapServer</w:t>
-      </w:r>
-      <w:proofErr w:type="spellEnd"/>
-      <w:r>
-        <w:t xml:space="preserve"> para obtener los estados y condados de Estados Unidos</w:t>
-      </w:r>
-      <w:r>
-        <w:rPr>
-          <w:rStyle w:val="Refdenotaalpie"/>
-        </w:rPr>
-        <w:footnoteReference w:id="4"/>
-      </w:r>
-      <w:r>
-        <w:t>.</w:t>
-      </w:r>
-    </w:p>
-    <w:p>
-      <w:pPr>
-        <w:pStyle w:val="Ttulo3"/>
-      </w:pPr>
       <w:bookmarkStart w:id="11" w:name="_Toc307689218"/>
       <w:r>
-        <w:lastRenderedPageBreak/>
         <w:t>Buffer de búsqueda</w:t>
       </w:r>
       <w:bookmarkEnd w:id="11"/>
@@ -1745,21 +1745,7 @@
             <w:rStyle w:val="Hipervnculo"/>
             <w:lang w:val="en-US"/>
           </w:rPr>
-          <w:t>World Places Lo</w:t>
-        </w:r>
-        <w:r>
-          <w:rPr>
-            <w:rStyle w:val="Hipervnculo"/>
-            <w:lang w:val="en-US"/>
-          </w:rPr>
-          <w:t>c</w:t>
-        </w:r>
-        <w:r>
-          <w:rPr>
-            <w:rStyle w:val="Hipervnculo"/>
-            <w:lang w:val="en-US"/>
-          </w:rPr>
-          <w:t>ator</w:t>
+          <w:t>World Places Locator</w:t>
         </w:r>
       </w:hyperlink>
     </w:p>
@@ -3342,7 +3328,7 @@
 </file>
 
 <file path=customXml/itemProps1.xml><?xml version="1.0" encoding="utf-8"?>
-<ds:datastoreItem xmlns:ds="http://schemas.openxmlformats.org/officeDocument/2006/customXml" ds:itemID="{93181833-A070-481D-A63C-0D44F5BB17F5}">
+<ds:datastoreItem xmlns:ds="http://schemas.openxmlformats.org/officeDocument/2006/customXml" ds:itemID="{CBA9E4F5-DE11-406D-AF00-F2C7C4344866}">
   <ds:schemaRefs>
     <ds:schemaRef ds:uri="http://schemas.openxmlformats.org/officeDocument/2006/bibliography"/>
   </ds:schemaRefs>

</xml_diff>